<commit_message>
Protocolo de ligação de dados adicionado
</commit_message>
<xml_diff>
--- a/Relatório TP1.docx
+++ b/Relatório TP1.docx
@@ -123,7 +123,6 @@
         <w:ind w:left="10" w:hanging="10"/>
         <w:jc w:val="center"/>
       </w:pPr>
-      <w:proofErr w:type="gramStart"/>
       <w:r>
         <w:rPr>
           <w:sz w:val="29"/>
@@ -134,14 +133,7 @@
         <w:rPr>
           <w:sz w:val="29"/>
         </w:rPr>
-        <w:t>Integrado</w:t>
-      </w:r>
-      <w:proofErr w:type="gramEnd"/>
-      <w:r>
-        <w:rPr>
-          <w:sz w:val="29"/>
-        </w:rPr>
-        <w:t xml:space="preserve"> em Engenharia Informá</w:t>
+        <w:t>Integrado em Engenharia Informá</w:t>
       </w:r>
       <w:r>
         <w:rPr>
@@ -418,21 +410,7 @@
         <w:rPr>
           <w:sz w:val="24"/>
         </w:rPr>
-        <w:t xml:space="preserve">3 de </w:t>
-      </w:r>
-      <w:proofErr w:type="gramStart"/>
-      <w:r>
-        <w:rPr>
-          <w:sz w:val="24"/>
-        </w:rPr>
-        <w:t>Novembro</w:t>
-      </w:r>
-      <w:proofErr w:type="gramEnd"/>
-      <w:r>
-        <w:rPr>
-          <w:sz w:val="24"/>
-        </w:rPr>
-        <w:t xml:space="preserve"> de 2017</w:t>
+        <w:t>3 de Novembro de 2017</w:t>
       </w:r>
     </w:p>
     <w:p>
@@ -2072,8 +2050,6 @@
           <w:sz w:val="22"/>
         </w:rPr>
       </w:pPr>
-      <w:bookmarkStart w:id="0" w:name="_GoBack"/>
-      <w:bookmarkEnd w:id="0"/>
     </w:p>
     <w:p>
       <w:pPr>
@@ -2320,14 +2296,271 @@
     </w:p>
     <w:p>
       <w:pPr>
-        <w:rPr>
-          <w:sz w:val="22"/>
-        </w:rPr>
-      </w:pPr>
-    </w:p>
-    <w:p>
-      <w:pPr>
-        <w:jc w:val="right"/>
+        <w:ind w:firstLine="0"/>
+        <w:jc w:val="left"/>
+        <w:rPr>
+          <w:sz w:val="22"/>
+        </w:rPr>
+      </w:pPr>
+    </w:p>
+    <w:p>
+      <w:pPr>
+        <w:ind w:firstLine="0"/>
+        <w:jc w:val="left"/>
+        <w:rPr>
+          <w:sz w:val="36"/>
+        </w:rPr>
+      </w:pPr>
+      <w:r>
+        <w:rPr>
+          <w:sz w:val="36"/>
+        </w:rPr>
+        <w:t xml:space="preserve">Protocolo de ligação </w:t>
+      </w:r>
+      <w:r>
+        <w:rPr>
+          <w:sz w:val="36"/>
+        </w:rPr>
+        <w:t>de dados</w:t>
+      </w:r>
+      <w:bookmarkStart w:id="0" w:name="_GoBack"/>
+      <w:bookmarkEnd w:id="0"/>
+    </w:p>
+    <w:p>
+      <w:pPr>
+        <w:ind w:firstLine="0"/>
+        <w:jc w:val="left"/>
+        <w:rPr>
+          <w:sz w:val="22"/>
+        </w:rPr>
+      </w:pPr>
+      <w:r>
+        <w:rPr>
+          <w:sz w:val="22"/>
+        </w:rPr>
+        <w:t>Esta é a camada</w:t>
+      </w:r>
+      <w:r>
+        <w:rPr>
+          <w:sz w:val="22"/>
+        </w:rPr>
+        <w:t xml:space="preserve"> responsável </w:t>
+      </w:r>
+      <w:r>
+        <w:rPr>
+          <w:sz w:val="22"/>
+        </w:rPr>
+        <w:t>por estabelecer</w:t>
+      </w:r>
+      <w:r>
+        <w:rPr>
+          <w:sz w:val="22"/>
+        </w:rPr>
+        <w:t xml:space="preserve"> a ligação através da porta de série, efetuando-se a partir da função </w:t>
+      </w:r>
+      <w:proofErr w:type="spellStart"/>
+      <w:r>
+        <w:rPr>
+          <w:sz w:val="22"/>
+        </w:rPr>
+        <w:t>llopen</w:t>
+      </w:r>
+      <w:proofErr w:type="spellEnd"/>
+      <w:r>
+        <w:rPr>
+          <w:sz w:val="22"/>
+        </w:rPr>
+        <w:t xml:space="preserve">. </w:t>
+      </w:r>
+    </w:p>
+    <w:p>
+      <w:pPr>
+        <w:ind w:firstLine="0"/>
+        <w:jc w:val="left"/>
+        <w:rPr>
+          <w:sz w:val="22"/>
+        </w:rPr>
+      </w:pPr>
+      <w:r>
+        <w:rPr>
+          <w:sz w:val="22"/>
+        </w:rPr>
+        <w:t xml:space="preserve">Esta função envia um comando SET e aguarda um comando UA como resposta do recetor, que serve para confirmar que recebeu um comando SET. </w:t>
+      </w:r>
+      <w:r>
+        <w:rPr>
+          <w:sz w:val="22"/>
+        </w:rPr>
+        <w:t>Este comando UA tem de ser recebido pelo emissor dentro de um tempo limite estipulado pelo utilizador no início do programa, pois, caso contrário, um alarme será ativado. Após o aviso do alarme ter ocorrido, o comando SET será reenviado, repetindo todo o procedimento anterior. Este reenvio do comando SET tem também um número máximo de tentativas estipulado também pelo utilizador no início do programa e caso o número de tentativas esgote o programa irá terminar com erro. Caso o comando UA seja recebido com sucesso pelo emissor significa que a ligação foi estabelecida e que o programa deverá continuar a sua execução.</w:t>
+      </w:r>
+    </w:p>
+    <w:p>
+      <w:pPr>
+        <w:ind w:firstLine="0"/>
+        <w:jc w:val="left"/>
+        <w:rPr>
+          <w:sz w:val="22"/>
+        </w:rPr>
+      </w:pPr>
+      <w:r>
+        <w:rPr>
+          <w:sz w:val="22"/>
+        </w:rPr>
+        <w:lastRenderedPageBreak/>
+        <w:t xml:space="preserve">De seguida, a função </w:t>
+      </w:r>
+      <w:proofErr w:type="spellStart"/>
+      <w:r>
+        <w:rPr>
+          <w:sz w:val="22"/>
+        </w:rPr>
+        <w:t>llwrite</w:t>
+      </w:r>
+      <w:proofErr w:type="spellEnd"/>
+      <w:r>
+        <w:rPr>
+          <w:sz w:val="22"/>
+        </w:rPr>
+        <w:t xml:space="preserve"> </w:t>
+      </w:r>
+      <w:r>
+        <w:rPr>
+          <w:sz w:val="22"/>
+        </w:rPr>
+        <w:t>é chamada para enviar a trama ao recetor e fica a aguardar uma resposta por parte deste para poder optar pela próxima ação. Se não for obtida uma resposta durante o período definido, o que se segue é semelhante ao caso anterior do estabelecimento da ligação sendo que neste caso a trama será reenviada até se ter atingido o numero máximo de tentativas, sendo que neste ponto, o programa termina com retorno de erro. Caso não se chegue a atingir este caso e de facto o emissor receba uma resposta, então uma ação será tomada conforme a resposta. Caso esta seja uma trama RR, então tudo correu conforme planeado e a trama foi recebida com sucesso, caso a resposta seja uma trama REJ, a trama deve ser reenviada.</w:t>
+      </w:r>
+    </w:p>
+    <w:p>
+      <w:pPr>
+        <w:ind w:firstLine="0"/>
+        <w:jc w:val="left"/>
+        <w:rPr>
+          <w:sz w:val="22"/>
+        </w:rPr>
+      </w:pPr>
+      <w:r>
+        <w:rPr>
+          <w:sz w:val="22"/>
+        </w:rPr>
+        <w:t>Outra função importante</w:t>
+      </w:r>
+      <w:r>
+        <w:rPr>
+          <w:sz w:val="22"/>
+        </w:rPr>
+        <w:t xml:space="preserve"> para este processo é a </w:t>
+      </w:r>
+      <w:proofErr w:type="spellStart"/>
+      <w:r>
+        <w:rPr>
+          <w:sz w:val="22"/>
+        </w:rPr>
+        <w:t>llread</w:t>
+      </w:r>
+      <w:proofErr w:type="spellEnd"/>
+      <w:r>
+        <w:rPr>
+          <w:sz w:val="22"/>
+        </w:rPr>
+        <w:t xml:space="preserve"> que fica num ciclo a aguardar a receção da trama. Esta função vai chamar uma outra função denominada </w:t>
+      </w:r>
+      <w:proofErr w:type="spellStart"/>
+      <w:r>
+        <w:rPr>
+          <w:sz w:val="22"/>
+        </w:rPr>
+        <w:t>receiveFrame</w:t>
+      </w:r>
+      <w:proofErr w:type="spellEnd"/>
+      <w:r>
+        <w:rPr>
+          <w:sz w:val="22"/>
+        </w:rPr>
+        <w:t>, onde se encontra a máquina de estados para analisar a trama que está a ser recebida, sendo que na eventualidade de serem encontrados bytes não esperados na trama, voltar ao início da máquina de estados e tentar encontrar o pedaço de informação certo. Existe também uma outra função chamada neste processo</w:t>
+      </w:r>
+      <w:r>
+        <w:rPr>
+          <w:sz w:val="22"/>
+        </w:rPr>
+        <w:t xml:space="preserve">, </w:t>
+      </w:r>
+      <w:proofErr w:type="spellStart"/>
+      <w:r>
+        <w:rPr>
+          <w:sz w:val="22"/>
+        </w:rPr>
+        <w:t>readData</w:t>
+      </w:r>
+      <w:proofErr w:type="spellEnd"/>
+      <w:r>
+        <w:rPr>
+          <w:sz w:val="22"/>
+        </w:rPr>
+        <w:t xml:space="preserve">, que vai ler o pedaço da trama que contém a informação do ficheiro, chamando também a função responsável por fazer o </w:t>
+      </w:r>
+      <w:proofErr w:type="spellStart"/>
+      <w:r>
+        <w:rPr>
+          <w:sz w:val="22"/>
+        </w:rPr>
+        <w:t>destuffing</w:t>
+      </w:r>
+      <w:proofErr w:type="spellEnd"/>
+      <w:r>
+        <w:rPr>
+          <w:sz w:val="22"/>
+        </w:rPr>
+        <w:t xml:space="preserve"> da informação.</w:t>
+      </w:r>
+      <w:r>
+        <w:rPr>
+          <w:sz w:val="22"/>
+        </w:rPr>
+        <w:t xml:space="preserve"> A seguir, seguem-se as verificações do BCC2 e se tudo corroborar a função envia como resposta um RR com o número da sequência seguinte e guarda a informação que recebeu. Caso este processo de verificação falhe, é enviado um REJ com o número da sequência da trama que acabou de ser rejeitada, para ser reenviada. Há ainda a possibilidade de a trama recebida conter o comando DISC, sinal de que a ligação deve ser fechada.</w:t>
+      </w:r>
+    </w:p>
+    <w:p>
+      <w:pPr>
+        <w:ind w:firstLine="0"/>
+        <w:jc w:val="left"/>
+        <w:rPr>
+          <w:sz w:val="22"/>
+        </w:rPr>
+      </w:pPr>
+      <w:r>
+        <w:rPr>
+          <w:sz w:val="22"/>
+        </w:rPr>
+        <w:t xml:space="preserve">O comando DISC, referido aqui anteriormente, é gerado pela função </w:t>
+      </w:r>
+      <w:proofErr w:type="spellStart"/>
+      <w:r>
+        <w:rPr>
+          <w:sz w:val="22"/>
+        </w:rPr>
+        <w:t>llclose</w:t>
+      </w:r>
+      <w:proofErr w:type="spellEnd"/>
+      <w:r>
+        <w:rPr>
+          <w:sz w:val="22"/>
+        </w:rPr>
+        <w:t xml:space="preserve"> que tem como objetivo terminar a ligação, enviando para tal efeito, o comando DISC ao recetor, sendo que para a ligação ser terminada com sucesso, é também necessário que o recetor envie um UA e este seja recebido pelo emissor pois, de outra forma, tal como nas funções anteriores um alarme vai controlar o tempo decorrido e o número de tentativas para poder terminar com sucesso.</w:t>
+      </w:r>
+    </w:p>
+    <w:p>
+      <w:pPr>
+        <w:ind w:firstLine="0"/>
+        <w:jc w:val="left"/>
+        <w:rPr>
+          <w:sz w:val="22"/>
+        </w:rPr>
+      </w:pPr>
+    </w:p>
+    <w:p>
+      <w:pPr>
+        <w:ind w:firstLine="0"/>
+        <w:jc w:val="left"/>
         <w:rPr>
           <w:sz w:val="22"/>
         </w:rPr>

</xml_diff>